<commit_message>
Added documentation for the FastBitmap class.
</commit_message>
<xml_diff>
--- a/SubtitleEdit/High-Quality-Code-Teamwork-SubtitleEdit.docx
+++ b/SubtitleEdit/High-Quality-Code-Teamwork-SubtitleEdit.docx
@@ -50,8 +50,6 @@
       <w:r>
         <w:t xml:space="preserve">a framework </w:t>
       </w:r>
-      <w:bookmarkStart w:id="0" w:name="_GoBack"/>
-      <w:bookmarkEnd w:id="0"/>
       <w:r>
         <w:t xml:space="preserve">written in C# for working with </w:t>
       </w:r>
@@ -533,11 +531,15 @@
           <w:ilvl w:val="0"/>
           <w:numId w:val="16"/>
         </w:numPr>
+        <w:rPr>
+          <w:highlight w:val="yellow"/>
+        </w:rPr>
       </w:pPr>
       <w:r>
         <w:rPr>
           <w:rFonts w:ascii="Consolas" w:hAnsi="Consolas" w:cs="Consolas"/>
           <w:b/>
+          <w:highlight w:val="yellow"/>
         </w:rPr>
         <w:t>HtmlUtil -&gt; Test\Core\HtmlUtilTests.cs</w:t>
       </w:r>
@@ -552,12 +554,14 @@
         <w:rPr>
           <w:rFonts w:ascii="Consolas" w:hAnsi="Consolas" w:cs="Consolas"/>
           <w:b/>
+          <w:highlight w:val="yellow"/>
         </w:rPr>
       </w:pPr>
       <w:r>
         <w:rPr>
           <w:rFonts w:ascii="Consolas" w:hAnsi="Consolas" w:cs="Consolas"/>
           <w:b/>
+          <w:highlight w:val="yellow"/>
         </w:rPr>
         <w:t>UtilitiesTest.cs</w:t>
       </w:r>
@@ -572,12 +576,14 @@
         <w:rPr>
           <w:rFonts w:ascii="Consolas" w:hAnsi="Consolas" w:cs="Consolas"/>
           <w:b/>
+          <w:highlight w:val="yellow"/>
         </w:rPr>
       </w:pPr>
       <w:r>
         <w:rPr>
           <w:rFonts w:ascii="Consolas" w:hAnsi="Consolas" w:cs="Consolas"/>
           <w:b/>
+          <w:highlight w:val="yellow"/>
         </w:rPr>
         <w:t>ParagraphTest.cs</w:t>
       </w:r>
@@ -589,11 +595,15 @@
           <w:ilvl w:val="0"/>
           <w:numId w:val="16"/>
         </w:numPr>
+        <w:rPr>
+          <w:highlight w:val="yellow"/>
+        </w:rPr>
       </w:pPr>
       <w:r>
         <w:rPr>
           <w:rFonts w:ascii="Consolas" w:hAnsi="Consolas" w:cs="Consolas"/>
           <w:b/>
+          <w:highlight w:val="yellow"/>
         </w:rPr>
         <w:t>Logic\Dictionaries\NamesListTest.cs</w:t>
       </w:r>
@@ -606,10 +616,13 @@
           <w:numId w:val="16"/>
         </w:numPr>
       </w:pPr>
+      <w:bookmarkStart w:id="0" w:name="_GoBack"/>
+      <w:bookmarkEnd w:id="0"/>
       <w:r>
         <w:rPr>
           <w:rFonts w:ascii="Consolas" w:hAnsi="Consolas" w:cs="Consolas"/>
           <w:b/>
+          <w:highlight w:val="yellow"/>
         </w:rPr>
         <w:t>VobSub\VobSubTest.cs</w:t>
       </w:r>
@@ -2382,7 +2395,7 @@
                               <w:sz w:val="18"/>
                               <w:szCs w:val="18"/>
                             </w:rPr>
-                            <w:t>5</w:t>
+                            <w:t>2</w:t>
                           </w:r>
                           <w:r>
                             <w:rPr>
@@ -2503,7 +2516,7 @@
                         <w:sz w:val="18"/>
                         <w:szCs w:val="18"/>
                       </w:rPr>
-                      <w:t>5</w:t>
+                      <w:t>2</w:t>
                     </w:r>
                     <w:r>
                       <w:rPr>
@@ -3361,7 +3374,7 @@
                           <wp:extent cx="200025" cy="200025"/>
                           <wp:effectExtent l="0" t="0" r="9525" b="9525"/>
                           <wp:docPr id="11" name="Picture 11" title="Software University Foundation">
-                            <a:hlinkClick xmlns:a="http://schemas.openxmlformats.org/drawingml/2006/main" r:id="rId22"/>
+                            <a:hlinkClick xmlns:a="http://schemas.openxmlformats.org/drawingml/2006/main" r:id="rId1"/>
                           </wp:docPr>
                           <wp:cNvGraphicFramePr/>
                           <a:graphic xmlns:a="http://schemas.openxmlformats.org/drawingml/2006/main">
@@ -3369,7 +3382,7 @@
                               <pic:pic xmlns:pic="http://schemas.openxmlformats.org/drawingml/2006/picture">
                                 <pic:nvPicPr>
                                   <pic:cNvPr id="94" name="Picture 4" title="Software University Foundation">
-                                    <a:hlinkClick r:id="rId22"/>
+                                    <a:hlinkClick r:id="rId1"/>
                                   </pic:cNvPr>
                                   <pic:cNvPicPr/>
                                 </pic:nvPicPr>
@@ -3887,7 +3900,7 @@
         </mc:Choice>
         <mc:Fallback>
           <w:pict>
-            <v:line w14:anchorId="0CE0AA0E" id="Straight Connector 1" o:spid="_x0000_s1026" style="position:absolute;flip:y;z-index:251662336;visibility:visible;mso-wrap-style:square;mso-width-percent:0;mso-height-percent:0;mso-wrap-distance-left:9pt;mso-wrap-distance-top:0;mso-wrap-distance-right:9pt;mso-wrap-distance-bottom:0;mso-position-horizontal:absolute;mso-position-horizontal-relative:text;mso-position-vertical:absolute;mso-position-vertical-relative:text;mso-width-percent:0;mso-height-percent:0;mso-width-relative:margin;mso-height-relative:margin" from="-.35pt,11.2pt" to="520.45pt,11.2pt" o:gfxdata="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" strokecolor="#f37123" strokeweight="1pt">
+            <v:line w14:anchorId="457535F8" id="Straight Connector 1" o:spid="_x0000_s1026" style="position:absolute;flip:y;z-index:251662336;visibility:visible;mso-wrap-style:square;mso-width-percent:0;mso-height-percent:0;mso-wrap-distance-left:9pt;mso-wrap-distance-top:0;mso-wrap-distance-right:9pt;mso-wrap-distance-bottom:0;mso-position-horizontal:absolute;mso-position-horizontal-relative:text;mso-position-vertical:absolute;mso-position-vertical-relative:text;mso-width-percent:0;mso-height-percent:0;mso-width-relative:margin;mso-height-relative:margin" from="-.35pt,11.2pt" to="520.45pt,11.2pt" o:gfxdata="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" strokecolor="#f37123" strokeweight="1pt">
               <v:stroke endcap="round"/>
             </v:line>
           </w:pict>
@@ -7030,6 +7043,7 @@
       <w:spacing w:after="0" w:line="240" w:lineRule="auto"/>
     </w:pPr>
     <w:tblPr>
+      <w:tblInd w:w="0" w:type="dxa"/>
       <w:tblBorders>
         <w:top w:val="single" w:sz="4" w:space="0" w:color="auto"/>
         <w:left w:val="single" w:sz="4" w:space="0" w:color="auto"/>
@@ -7038,6 +7052,12 @@
         <w:insideH w:val="single" w:sz="4" w:space="0" w:color="auto"/>
         <w:insideV w:val="single" w:sz="4" w:space="0" w:color="auto"/>
       </w:tblBorders>
+      <w:tblCellMar>
+        <w:top w:w="0" w:type="dxa"/>
+        <w:left w:w="108" w:type="dxa"/>
+        <w:bottom w:w="0" w:type="dxa"/>
+        <w:right w:w="108" w:type="dxa"/>
+      </w:tblCellMar>
     </w:tblPr>
   </w:style>
   <w:style w:type="character" w:customStyle="1" w:styleId="ListParagraphChar">
@@ -7366,7 +7386,7 @@
 </file>
 
 <file path=customXml/itemProps1.xml><?xml version="1.0" encoding="utf-8"?>
-<ds:datastoreItem xmlns:ds="http://schemas.openxmlformats.org/officeDocument/2006/customXml" ds:itemID="{5A7F297C-17AC-44E9-A72A-07453E5EBDF3}">
+<ds:datastoreItem xmlns:ds="http://schemas.openxmlformats.org/officeDocument/2006/customXml" ds:itemID="{93AF3B82-3E96-4934-B19D-8216FBFA0B09}">
   <ds:schemaRefs>
     <ds:schemaRef ds:uri="http://schemas.openxmlformats.org/officeDocument/2006/bibliography"/>
   </ds:schemaRefs>

</xml_diff>